<commit_message>
finish proposal, need to review and submit
</commit_message>
<xml_diff>
--- a/project/spencer_freeman_proposal.docx
+++ b/project/spencer_freeman_proposal.docx
@@ -160,6 +160,14 @@
         <w:tblStyle w:val="TableGrid"/>
         <w:tblpPr w:leftFromText="180" w:rightFromText="180" w:vertAnchor="text" w:horzAnchor="margin" w:tblpXSpec="right" w:tblpY="1529"/>
         <w:tblW w:w="0" w:type="auto"/>
+        <w:tblBorders>
+          <w:top w:val="none" w:sz="0" w:space="0" w:color="auto"/>
+          <w:left w:val="none" w:sz="0" w:space="0" w:color="auto"/>
+          <w:bottom w:val="none" w:sz="0" w:space="0" w:color="auto"/>
+          <w:right w:val="none" w:sz="0" w:space="0" w:color="auto"/>
+          <w:insideH w:val="none" w:sz="0" w:space="0" w:color="auto"/>
+          <w:insideV w:val="none" w:sz="0" w:space="0" w:color="auto"/>
+        </w:tblBorders>
         <w:tblLook w:val="04A0" w:firstRow="1" w:lastRow="0" w:firstColumn="1" w:lastColumn="0" w:noHBand="0" w:noVBand="1"/>
       </w:tblPr>
       <w:tblGrid>
@@ -278,13 +286,7 @@
         <w:t xml:space="preserve"> continuous</w:t>
       </w:r>
       <w:r>
-        <w:t xml:space="preserve"> vector field with </w:t>
-      </w:r>
-      <w:r>
-        <w:t xml:space="preserve">magnitude </w:t>
-      </w:r>
-      <w:r>
-        <w:t xml:space="preserve">and direction </w:t>
+        <w:t xml:space="preserve"> vector field with magnitude and direction </w:t>
       </w:r>
       <w:r>
         <w:t xml:space="preserve">which </w:t>
@@ -326,10 +328,22 @@
         <w:t>ese features are orders of magnitude less than the total magnetic field strength which is primarily due to the Earth’s iron core</w:t>
       </w:r>
       <w:r>
-        <w:t xml:space="preserve"> [cite]</w:t>
-      </w:r>
-      <w:r>
-        <w:t xml:space="preserve">. The so called core field is on the order of </w:t>
+        <w:t xml:space="preserve"> [</w:t>
+      </w:r>
+      <w:r>
+        <w:t>3</w:t>
+      </w:r>
+      <w:r>
+        <w:t>]</w:t>
+      </w:r>
+      <w:r>
+        <w:t xml:space="preserve">. The </w:t>
+      </w:r>
+      <w:r>
+        <w:t>so-called</w:t>
+      </w:r>
+      <w:r>
+        <w:t xml:space="preserve"> core field is on the order of </w:t>
       </w:r>
       <w:r>
         <w:t>4</w:t>
@@ -341,7 +355,13 @@
         <w:t xml:space="preserve"> varying slowly around the magnetosphere</w:t>
       </w:r>
       <w:r>
-        <w:t xml:space="preserve"> [cite]</w:t>
+        <w:t xml:space="preserve"> [</w:t>
+      </w:r>
+      <w:r>
+        <w:t>3</w:t>
+      </w:r>
+      <w:r>
+        <w:t>]</w:t>
       </w:r>
       <w:r>
         <w:t>.</w:t>
@@ -389,7 +409,13 @@
         <w:t xml:space="preserve">just </w:t>
       </w:r>
       <w:r>
-        <w:t>the anomaly affects the core field must be subtracted at every point. The values around the Earth are well modelled by the World Magnetic Model (WMM) [cite]</w:t>
+        <w:t>the anomaly affects the core field must be subtracted at every point. The values around the Earth are well modelled by the World Magnetic Model (WMM) [</w:t>
+      </w:r>
+      <w:r>
+        <w:t>3</w:t>
+      </w:r>
+      <w:r>
+        <w:t>]</w:t>
       </w:r>
       <w:r>
         <w:t xml:space="preserve">. The </w:t>
@@ -513,9 +539,6 @@
         <w:t>prospect of navigation using Earth’s magnetic anomaly</w:t>
       </w:r>
       <w:r>
-        <w:t xml:space="preserve"> [cite]</w:t>
-      </w:r>
-      <w:r>
         <w:t>.</w:t>
       </w:r>
       <w:r>
@@ -575,13 +598,7 @@
         <w:t xml:space="preserve">magnetic anomaly field strength and corresponding position over some useful geographic scale. </w:t>
       </w:r>
       <w:r>
-        <w:t>This is generally the toughest part of magnetic navigation since measurement of the field must be made at every position in the field; there is no remote sensing method for collecting this data. Since use for this data are niche (</w:t>
-      </w:r>
-      <w:r>
-        <w:t>magnetic navigation has not been widely implemented</w:t>
-      </w:r>
-      <w:r>
-        <w:t xml:space="preserve">) creating these maps </w:t>
+        <w:t xml:space="preserve">This is generally the toughest part of magnetic navigation since measurement of the field must be made at every position in the field; there is no remote sensing method for collecting this data. Since use for this data are niche (magnetic navigation has not been widely implemented) creating these maps </w:t>
       </w:r>
       <w:r>
         <w:t>has not been made profitable and so</w:t>
@@ -612,7 +629,13 @@
         <w:t>satellite, ship, and airborne magnetic measurements</w:t>
       </w:r>
       <w:r>
-        <w:t xml:space="preserve"> [cite]</w:t>
+        <w:t xml:space="preserve"> [</w:t>
+      </w:r>
+      <w:r>
+        <w:t>1</w:t>
+      </w:r>
+      <w:r>
+        <w:t>]</w:t>
       </w:r>
       <w:r>
         <w:t xml:space="preserve"> from a variety of </w:t>
@@ -624,7 +647,25 @@
         <w:t>.</w:t>
       </w:r>
       <w:r>
-        <w:t xml:space="preserve"> The data is publicly available at this site [cite]</w:t>
+        <w:t xml:space="preserve"> The data is publicly available at th</w:t>
+      </w:r>
+      <w:r>
+        <w:t>e</w:t>
+      </w:r>
+      <w:r>
+        <w:t xml:space="preserve"> site</w:t>
+      </w:r>
+      <w:r>
+        <w:t xml:space="preserve"> in</w:t>
+      </w:r>
+      <w:r>
+        <w:t xml:space="preserve"> [</w:t>
+      </w:r>
+      <w:r>
+        <w:t>1</w:t>
+      </w:r>
+      <w:r>
+        <w:t>]</w:t>
       </w:r>
       <w:r>
         <w:t>. The raw values are plotted below using Matlab.</w:t>
@@ -641,6 +682,14 @@
       <w:tblPr>
         <w:tblStyle w:val="TableGrid"/>
         <w:tblW w:w="0" w:type="auto"/>
+        <w:tblBorders>
+          <w:top w:val="none" w:sz="0" w:space="0" w:color="auto"/>
+          <w:left w:val="none" w:sz="0" w:space="0" w:color="auto"/>
+          <w:bottom w:val="none" w:sz="0" w:space="0" w:color="auto"/>
+          <w:right w:val="none" w:sz="0" w:space="0" w:color="auto"/>
+          <w:insideH w:val="none" w:sz="0" w:space="0" w:color="auto"/>
+          <w:insideV w:val="none" w:sz="0" w:space="0" w:color="auto"/>
+        </w:tblBorders>
         <w:tblLook w:val="04A0" w:firstRow="1" w:lastRow="0" w:firstColumn="1" w:lastColumn="0" w:noHBand="0" w:noVBand="1"/>
       </w:tblPr>
       <w:tblGrid>
@@ -663,10 +712,11 @@
             </w:pPr>
             <w:r>
               <w:rPr>
+                <w:noProof/>
                 <w:u w:val="single"/>
               </w:rPr>
               <w:drawing>
-                <wp:inline distT="0" distB="0" distL="0" distR="0" wp14:anchorId="64A3FAFF" wp14:editId="4274D0CE">
+                <wp:inline distT="0" distB="0" distL="0" distR="0" wp14:anchorId="538C39B8" wp14:editId="5B9337B8">
                   <wp:extent cx="5745480" cy="2896680"/>
                   <wp:effectExtent l="0" t="0" r="7620" b="0"/>
                   <wp:docPr id="2046897596" name="Picture 1"/>
@@ -689,7 +739,7 @@
                         <pic:spPr>
                           <a:xfrm>
                             <a:off x="0" y="0"/>
-                            <a:ext cx="5751657" cy="2899794"/>
+                            <a:ext cx="5745480" cy="2896680"/>
                           </a:xfrm>
                           <a:prstGeom prst="rect">
                             <a:avLst/>
@@ -803,6 +853,110 @@
         <w:t>.</w:t>
       </w:r>
     </w:p>
+    <w:tbl>
+      <w:tblPr>
+        <w:tblStyle w:val="TableGrid"/>
+        <w:tblpPr w:leftFromText="180" w:rightFromText="180" w:vertAnchor="text" w:horzAnchor="margin" w:tblpXSpec="right" w:tblpY="20"/>
+        <w:tblW w:w="0" w:type="auto"/>
+        <w:tblBorders>
+          <w:top w:val="none" w:sz="0" w:space="0" w:color="auto"/>
+          <w:left w:val="none" w:sz="0" w:space="0" w:color="auto"/>
+          <w:bottom w:val="none" w:sz="0" w:space="0" w:color="auto"/>
+          <w:right w:val="none" w:sz="0" w:space="0" w:color="auto"/>
+          <w:insideH w:val="none" w:sz="0" w:space="0" w:color="auto"/>
+          <w:insideV w:val="none" w:sz="0" w:space="0" w:color="auto"/>
+        </w:tblBorders>
+        <w:tblLook w:val="04A0" w:firstRow="1" w:lastRow="0" w:firstColumn="1" w:lastColumn="0" w:noHBand="0" w:noVBand="1"/>
+      </w:tblPr>
+      <w:tblGrid>
+        <w:gridCol w:w="2736"/>
+      </w:tblGrid>
+      <w:tr>
+        <w:tc>
+          <w:tcPr>
+            <w:tcW w:w="2736" w:type="dxa"/>
+          </w:tcPr>
+          <w:p>
+            <w:pPr>
+              <w:tabs>
+                <w:tab w:val="left" w:pos="288"/>
+              </w:tabs>
+              <w:jc w:val="center"/>
+            </w:pPr>
+            <w:r>
+              <w:rPr>
+                <w:noProof/>
+              </w:rPr>
+              <w:drawing>
+                <wp:inline distT="0" distB="0" distL="0" distR="0" wp14:anchorId="0C101CB0" wp14:editId="61294865">
+                  <wp:extent cx="1596009" cy="787550"/>
+                  <wp:effectExtent l="0" t="0" r="4445" b="0"/>
+                  <wp:docPr id="1" name="Picture 1"/>
+                  <wp:cNvGraphicFramePr>
+                    <a:graphicFrameLocks xmlns:a="http://schemas.openxmlformats.org/drawingml/2006/main" noChangeAspect="1"/>
+                  </wp:cNvGraphicFramePr>
+                  <a:graphic xmlns:a="http://schemas.openxmlformats.org/drawingml/2006/main">
+                    <a:graphicData uri="http://schemas.openxmlformats.org/drawingml/2006/picture">
+                      <pic:pic xmlns:pic="http://schemas.openxmlformats.org/drawingml/2006/picture">
+                        <pic:nvPicPr>
+                          <pic:cNvPr id="1" name=""/>
+                          <pic:cNvPicPr/>
+                        </pic:nvPicPr>
+                        <pic:blipFill>
+                          <a:blip r:embed="rId10"/>
+                          <a:stretch>
+                            <a:fillRect/>
+                          </a:stretch>
+                        </pic:blipFill>
+                        <pic:spPr>
+                          <a:xfrm>
+                            <a:off x="0" y="0"/>
+                            <a:ext cx="1604871" cy="791923"/>
+                          </a:xfrm>
+                          <a:prstGeom prst="rect">
+                            <a:avLst/>
+                          </a:prstGeom>
+                        </pic:spPr>
+                      </pic:pic>
+                    </a:graphicData>
+                  </a:graphic>
+                </wp:inline>
+              </w:drawing>
+            </w:r>
+          </w:p>
+        </w:tc>
+      </w:tr>
+      <w:tr>
+        <w:tc>
+          <w:tcPr>
+            <w:tcW w:w="2736" w:type="dxa"/>
+          </w:tcPr>
+          <w:p>
+            <w:pPr>
+              <w:tabs>
+                <w:tab w:val="left" w:pos="288"/>
+              </w:tabs>
+              <w:jc w:val="center"/>
+              <w:rPr>
+                <w:b/>
+                <w:bCs/>
+                <w:sz w:val="16"/>
+                <w:szCs w:val="16"/>
+              </w:rPr>
+            </w:pPr>
+            <w:r>
+              <w:rPr>
+                <w:b/>
+                <w:bCs/>
+                <w:sz w:val="16"/>
+                <w:szCs w:val="16"/>
+              </w:rPr>
+              <w:t>Fig 3: Kalman Filter Prediction step</w:t>
+            </w:r>
+          </w:p>
+        </w:tc>
+      </w:tr>
+    </w:tbl>
     <w:p>
       <w:pPr>
         <w:tabs>
@@ -819,7 +973,10 @@
         <w:t xml:space="preserve"> a</w:t>
       </w:r>
       <w:r>
-        <w:t xml:space="preserve"> model of the measurement. The measurement model will be created to inject the measurements of position (from simulated magnetometer readings an EMAG2 map) into the filter</w:t>
+        <w:t xml:space="preserve"> model of the measurement</w:t>
+      </w:r>
+      <w:r>
+        <w:t xml:space="preserve"> [2]</w:t>
       </w:r>
       <w:r>
         <w:t>.</w:t>
@@ -828,6 +985,21 @@
         <w:t xml:space="preserve"> </w:t>
       </w:r>
       <w:r>
+        <w:t>The measurement model will be created to inject the measurements of position (from simulated magnetometer readings an</w:t>
+      </w:r>
+      <w:r>
+        <w:t>d the</w:t>
+      </w:r>
+      <w:r>
+        <w:t xml:space="preserve"> EMAG2 map) into the filter</w:t>
+      </w:r>
+      <w:r>
+        <w:t>.</w:t>
+      </w:r>
+      <w:r>
+        <w:t xml:space="preserve"> </w:t>
+      </w:r>
+      <w:r>
         <w:t>Th</w:t>
       </w:r>
       <w:r>
@@ -847,6 +1019,18 @@
       </w:r>
       <w:r>
         <w:t xml:space="preserve"> maps of land elevation.</w:t>
+      </w:r>
+      <w:r>
+        <w:t xml:space="preserve"> </w:t>
+      </w:r>
+      <w:r>
+        <w:t>The</w:t>
+      </w:r>
+      <w:r>
+        <w:t xml:space="preserve"> magnetometer model</w:t>
+      </w:r>
+      <w:r>
+        <w:t xml:space="preserve"> will be the true map values subject to zero bias gaussian white noise. </w:t>
       </w:r>
     </w:p>
     <w:p>
@@ -890,7 +1074,55 @@
         </w:rPr>
       </w:pPr>
       <w:r>
-        <w:t xml:space="preserve">The following </w:t>
+        <w:t xml:space="preserve">The </w:t>
+      </w:r>
+      <w:r>
+        <w:t>threshold</w:t>
+      </w:r>
+      <w:r>
+        <w:t xml:space="preserve"> outcome is position estimates for a simulated trajectory between Roanoke and Blacksburg</w:t>
+      </w:r>
+      <w:r>
+        <w:t xml:space="preserve"> using simulated magnetic anomaly measurements as the sole measurement</w:t>
+      </w:r>
+      <w:r>
+        <w:t>.</w:t>
+      </w:r>
+      <w:r>
+        <w:t xml:space="preserve"> </w:t>
+      </w:r>
+      <w:r>
+        <w:t xml:space="preserve">The objective outcome is the same but with measurements subject to error associated with ionospheric and solar interference and methods to account for this error. </w:t>
+      </w:r>
+      <w:r>
+        <w:t>Th</w:t>
+      </w:r>
+      <w:r>
+        <w:t xml:space="preserve">e tracking performance </w:t>
+      </w:r>
+      <w:r>
+        <w:t xml:space="preserve">will be </w:t>
+      </w:r>
+      <w:r>
+        <w:t xml:space="preserve">investigated for various run cases and Monte Carlo </w:t>
+      </w:r>
+      <w:r>
+        <w:t>repetitions.</w:t>
+      </w:r>
+      <w:r>
+        <w:t xml:space="preserve"> Performance for the EMAG2 dataset should be sufficient for regional navigation but would need to be finer for shorter range motion. One aspect of magnetic (or any map based) navigation is motion over the region; a stationary reading of the field does not provide</w:t>
+      </w:r>
+      <w:r>
+        <w:t xml:space="preserve"> position</w:t>
+      </w:r>
+      <w:r>
+        <w:t xml:space="preserve"> information.</w:t>
+      </w:r>
+      <w:r>
+        <w:t xml:space="preserve"> This will be shown by state estimation plots comparing to the true values</w:t>
+      </w:r>
+      <w:r>
+        <w:t xml:space="preserve"> along with the covariances on the individual states.</w:t>
       </w:r>
     </w:p>
     <w:p>
@@ -922,1106 +1154,53 @@
           <w:sz w:val="18"/>
         </w:rPr>
       </w:pPr>
+    </w:p>
+    <w:p>
       <w:r>
         <w:rPr>
-          <w:sz w:val="18"/>
+          <w:iCs/>
         </w:rPr>
-        <w:t xml:space="preserve">The following pages are intended to provide examples of the different reference types. </w:t>
-      </w:r>
-      <w:r>
-        <w:rPr>
-          <w:sz w:val="18"/>
-        </w:rPr>
-        <w:t>A</w:t>
-      </w:r>
-      <w:r>
-        <w:rPr>
-          <w:sz w:val="18"/>
-        </w:rPr>
-        <w:t>ll references should be in 9-point font,</w:t>
-      </w:r>
-      <w:r>
-        <w:rPr>
-          <w:sz w:val="18"/>
-        </w:rPr>
-        <w:t xml:space="preserve"> with the first line flush left and</w:t>
-      </w:r>
-      <w:r>
-        <w:rPr>
-          <w:sz w:val="18"/>
-        </w:rPr>
-        <w:t xml:space="preserve"> </w:t>
-      </w:r>
-      <w:r>
-        <w:rPr>
-          <w:sz w:val="18"/>
-          <w:u w:val="single"/>
-        </w:rPr>
-        <w:t>reference numbers inserted in brackets</w:t>
-      </w:r>
-      <w:r>
-        <w:rPr>
-          <w:sz w:val="18"/>
-        </w:rPr>
-        <w:t xml:space="preserve">. You are not required to indicate the type of reference; different types are shown here for illustrative purposes only. The DOI (digital object identifier) should be incorporated in every reference for which it is available (see Ref. 1 sample); for more information on DOIs, visit www.doi.org or </w:t>
-      </w:r>
-      <w:hyperlink r:id="rId10" w:history="1">
+        <w:t xml:space="preserve">[1] </w:t>
+      </w:r>
+      <w:hyperlink r:id="rId11" w:history="1">
         <w:r>
           <w:rPr>
             <w:rStyle w:val="Hyperlink"/>
-            <w:sz w:val="18"/>
           </w:rPr>
-          <w:t>www.crossref.org</w:t>
+          <w:t>Earth Magnetic Anomaly Grid (EMAG) 2 | National Centers for Environmental Information (NCEI) (noaa.gov)</w:t>
         </w:r>
       </w:hyperlink>
-      <w:r>
+    </w:p>
+    <w:p/>
+    <w:p>
+      <w:r>
+        <w:t xml:space="preserve">[2] </w:t>
+      </w:r>
+      <w:r>
+        <w:t>Estimation with Applications to Tracking and Navigation Theory Algorithms and Software</w:t>
+      </w:r>
+      <w:r>
+        <w:t>, Yaakov Bar-Shalom</w:t>
+      </w:r>
+    </w:p>
+    <w:p/>
+    <w:p>
+      <w:pPr>
         <w:rPr>
-          <w:sz w:val="18"/>
+          <w:iCs/>
         </w:rPr>
-        <w:t>.</w:t>
-      </w:r>
-    </w:p>
-    <w:p>
-      <w:pPr>
-        <w:rPr>
-          <w:sz w:val="18"/>
-        </w:rPr>
-      </w:pPr>
-      <w:r>
-        <w:rPr>
-          <w:sz w:val="18"/>
-        </w:rPr>
-        <w:tab/>
-      </w:r>
-    </w:p>
-    <w:p>
-      <w:pPr>
-        <w:ind w:firstLine="288"/>
-        <w:rPr>
-          <w:sz w:val="18"/>
-        </w:rPr>
-      </w:pPr>
-    </w:p>
-    <w:p>
-      <w:pPr>
-        <w:ind w:firstLine="288"/>
-        <w:rPr>
-          <w:sz w:val="18"/>
-        </w:rPr>
-      </w:pPr>
-    </w:p>
-    <w:p>
-      <w:pPr>
-        <w:rPr>
-          <w:i/>
-        </w:rPr>
-      </w:pPr>
-      <w:r>
-        <w:rPr>
-          <w:i/>
-        </w:rPr>
-        <w:t>Periodicals</w:t>
-      </w:r>
-    </w:p>
-    <w:p>
-      <w:pPr>
-        <w:ind w:left="288" w:hanging="288"/>
-        <w:rPr>
-          <w:sz w:val="18"/>
-        </w:rPr>
-      </w:pPr>
-      <w:r>
-        <w:rPr>
-          <w:sz w:val="18"/>
-        </w:rPr>
-        <w:t>[1]</w:t>
-      </w:r>
-      <w:r>
-        <w:rPr>
-          <w:sz w:val="18"/>
-        </w:rPr>
-        <w:tab/>
-      </w:r>
-      <w:proofErr w:type="spellStart"/>
-      <w:r>
-        <w:rPr>
-          <w:sz w:val="18"/>
-        </w:rPr>
-        <w:t>Vatistas</w:t>
-      </w:r>
-      <w:proofErr w:type="spellEnd"/>
-      <w:r>
-        <w:rPr>
-          <w:sz w:val="18"/>
-        </w:rPr>
-        <w:t xml:space="preserve">, G. H., Lin, S., and Kwok, C. K., “Reverse Flow Radius in Vortex Chambers,” </w:t>
-      </w:r>
-      <w:r>
-        <w:rPr>
-          <w:i/>
-          <w:sz w:val="18"/>
-        </w:rPr>
-        <w:t>AIAA Journal</w:t>
-      </w:r>
-      <w:r>
-        <w:rPr>
-          <w:sz w:val="18"/>
-        </w:rPr>
-        <w:t>, Vol. 24, No. 11, 1986, pp. 1872, 1873.</w:t>
-      </w:r>
-    </w:p>
-    <w:p>
-      <w:pPr>
-        <w:ind w:left="288" w:hanging="288"/>
-        <w:rPr>
-          <w:sz w:val="18"/>
-        </w:rPr>
-      </w:pPr>
-      <w:r>
-        <w:rPr>
-          <w:sz w:val="18"/>
-        </w:rPr>
-        <w:tab/>
-      </w:r>
-      <w:proofErr w:type="spellStart"/>
-      <w:r>
-        <w:rPr>
-          <w:sz w:val="18"/>
-        </w:rPr>
-        <w:t>doi</w:t>
-      </w:r>
-      <w:proofErr w:type="spellEnd"/>
-      <w:r>
-        <w:rPr>
-          <w:sz w:val="18"/>
-        </w:rPr>
-        <w:t>: 10.2514/3.13046</w:t>
-      </w:r>
-    </w:p>
-    <w:p>
-      <w:pPr>
-        <w:ind w:left="288" w:hanging="288"/>
-        <w:rPr>
-          <w:sz w:val="18"/>
-        </w:rPr>
-      </w:pPr>
-      <w:r>
-        <w:rPr>
-          <w:sz w:val="18"/>
-        </w:rPr>
-        <w:t>[2]</w:t>
-      </w:r>
-      <w:r>
-        <w:rPr>
-          <w:sz w:val="18"/>
-        </w:rPr>
-        <w:tab/>
-        <w:t>Alyanak, E. J., and Pendleton, E., “Aeroelastic Tailoring and Active Aeroelastic Wing Impact on a Lambda Wing Configuration,” Journal of Aircraft, published online 10 Nov. 2016.</w:t>
-      </w:r>
-    </w:p>
-    <w:p>
-      <w:pPr>
-        <w:ind w:left="288" w:hanging="288"/>
-        <w:rPr>
-          <w:sz w:val="18"/>
-        </w:rPr>
-      </w:pPr>
-      <w:r>
-        <w:rPr>
-          <w:sz w:val="18"/>
-        </w:rPr>
-        <w:tab/>
-      </w:r>
-      <w:proofErr w:type="spellStart"/>
-      <w:r>
-        <w:rPr>
-          <w:sz w:val="18"/>
-        </w:rPr>
-        <w:t>doi</w:t>
-      </w:r>
-      <w:proofErr w:type="spellEnd"/>
-      <w:r>
-        <w:rPr>
-          <w:sz w:val="18"/>
-        </w:rPr>
-        <w:t>: 10.2514/1.C033040</w:t>
-      </w:r>
-    </w:p>
-    <w:p>
-      <w:pPr>
-        <w:ind w:left="288" w:hanging="288"/>
-        <w:rPr>
-          <w:sz w:val="18"/>
-        </w:rPr>
-      </w:pPr>
-      <w:r>
-        <w:rPr>
-          <w:sz w:val="18"/>
-        </w:rPr>
-        <w:t>[3]</w:t>
-      </w:r>
-      <w:r>
-        <w:rPr>
-          <w:sz w:val="18"/>
-        </w:rPr>
-        <w:tab/>
-      </w:r>
-      <w:proofErr w:type="spellStart"/>
-      <w:r>
-        <w:rPr>
-          <w:sz w:val="18"/>
-        </w:rPr>
-        <w:t>Dornheim</w:t>
-      </w:r>
-      <w:proofErr w:type="spellEnd"/>
-      <w:r>
-        <w:rPr>
-          <w:sz w:val="18"/>
-        </w:rPr>
-        <w:t xml:space="preserve">, M. A., “Planetary Flight Surge Faces Budget Realities,” </w:t>
-      </w:r>
-      <w:r>
-        <w:rPr>
-          <w:i/>
-          <w:sz w:val="18"/>
-        </w:rPr>
-        <w:t>Aviation Week and Space Technology</w:t>
-      </w:r>
-      <w:r>
-        <w:rPr>
-          <w:sz w:val="18"/>
-        </w:rPr>
-        <w:t>, Vol. 145, No. 24, 9 Dec. 1996, pp. 44–46.</w:t>
-      </w:r>
-    </w:p>
-    <w:p>
-      <w:pPr>
-        <w:ind w:left="288" w:hanging="288"/>
-        <w:rPr>
-          <w:sz w:val="18"/>
-        </w:rPr>
-      </w:pPr>
-      <w:r>
-        <w:rPr>
-          <w:sz w:val="18"/>
-        </w:rPr>
-        <w:t>[4]</w:t>
-      </w:r>
-      <w:r>
-        <w:rPr>
-          <w:sz w:val="18"/>
-        </w:rPr>
-        <w:tab/>
-      </w:r>
-      <w:proofErr w:type="spellStart"/>
-      <w:r>
-        <w:rPr>
-          <w:sz w:val="18"/>
-        </w:rPr>
-        <w:t>Terster</w:t>
-      </w:r>
-      <w:proofErr w:type="spellEnd"/>
-      <w:r>
-        <w:rPr>
-          <w:sz w:val="18"/>
-        </w:rPr>
-        <w:t xml:space="preserve">, W., “NASA Considers Switch to Delta 2,” </w:t>
-      </w:r>
-      <w:r>
-        <w:rPr>
-          <w:i/>
-          <w:sz w:val="18"/>
-        </w:rPr>
-        <w:t>Space News</w:t>
-      </w:r>
-      <w:r>
-        <w:rPr>
-          <w:sz w:val="18"/>
-        </w:rPr>
-        <w:t>, Vol. 8, No. 2, 13–19 Jan. 1997, pp. 1, 18.</w:t>
-      </w:r>
-    </w:p>
-    <w:p>
-      <w:pPr>
-        <w:ind w:firstLine="288"/>
-      </w:pPr>
-      <w:r>
-        <w:lastRenderedPageBreak/>
-        <w:t>All of the preceding information is required. The journal issue number (“No. 11” in Ref. 1) is preferred, but the month (Nov.) can be substituted if the issue number is not available. Use the complete date for daily and weekly publications. Transactions follow the same style as other journals.</w:t>
-      </w:r>
-    </w:p>
-    <w:p>
-      <w:pPr>
-        <w:rPr>
-          <w:i/>
-        </w:rPr>
-      </w:pPr>
-    </w:p>
-    <w:p>
-      <w:r>
-        <w:rPr>
-          <w:i/>
-        </w:rPr>
-        <w:t>Books</w:t>
-      </w:r>
-    </w:p>
-    <w:p>
-      <w:pPr>
-        <w:ind w:left="288" w:hanging="288"/>
-        <w:rPr>
-          <w:sz w:val="18"/>
-        </w:rPr>
-      </w:pPr>
-      <w:r>
-        <w:rPr>
-          <w:sz w:val="18"/>
-        </w:rPr>
-        <w:t>[5]</w:t>
-      </w:r>
-      <w:r>
-        <w:rPr>
-          <w:sz w:val="18"/>
-        </w:rPr>
-        <w:tab/>
-      </w:r>
-      <w:proofErr w:type="spellStart"/>
-      <w:r>
-        <w:rPr>
-          <w:sz w:val="18"/>
-        </w:rPr>
-        <w:t>Peyret</w:t>
-      </w:r>
-      <w:proofErr w:type="spellEnd"/>
-      <w:r>
-        <w:rPr>
-          <w:sz w:val="18"/>
-        </w:rPr>
-        <w:t xml:space="preserve">, R., and Taylor, T. D., </w:t>
-      </w:r>
-      <w:r>
-        <w:rPr>
-          <w:i/>
-          <w:sz w:val="18"/>
-        </w:rPr>
-        <w:t>Computational Methods in Fluid Flow</w:t>
-      </w:r>
-      <w:r>
-        <w:rPr>
-          <w:sz w:val="18"/>
-        </w:rPr>
-        <w:t>, 2</w:t>
-      </w:r>
-      <w:r>
-        <w:rPr>
-          <w:sz w:val="18"/>
-          <w:vertAlign w:val="superscript"/>
-        </w:rPr>
-        <w:t>nd</w:t>
-      </w:r>
-      <w:r>
-        <w:rPr>
-          <w:sz w:val="18"/>
-        </w:rPr>
-        <w:t xml:space="preserve"> ed., Springer-Verlag, New York, 1983, Chaps. 7, 14.</w:t>
-      </w:r>
-    </w:p>
-    <w:p>
-      <w:pPr>
-        <w:ind w:left="288" w:hanging="288"/>
-        <w:rPr>
-          <w:sz w:val="18"/>
-        </w:rPr>
-      </w:pPr>
-      <w:r>
-        <w:rPr>
-          <w:sz w:val="18"/>
-        </w:rPr>
-        <w:t>[6]</w:t>
-      </w:r>
-      <w:r>
-        <w:rPr>
-          <w:sz w:val="18"/>
-        </w:rPr>
-        <w:tab/>
-        <w:t xml:space="preserve">Oates, G. C. (ed.), </w:t>
-      </w:r>
-      <w:r>
-        <w:rPr>
-          <w:i/>
-          <w:sz w:val="18"/>
-        </w:rPr>
-        <w:t>Aerothermodynamics of Gas Turbine and Rocket Propulsion</w:t>
-      </w:r>
-      <w:r>
-        <w:rPr>
-          <w:sz w:val="18"/>
-        </w:rPr>
-        <w:t>, AIAA Education Series, AIAA, New York, 1984, pp. 19, 136.</w:t>
-      </w:r>
-    </w:p>
-    <w:p>
-      <w:pPr>
-        <w:ind w:left="288" w:hanging="288"/>
-        <w:rPr>
-          <w:sz w:val="18"/>
-        </w:rPr>
-      </w:pPr>
-      <w:r>
-        <w:rPr>
-          <w:sz w:val="18"/>
-        </w:rPr>
-        <w:t>[7]</w:t>
-      </w:r>
-      <w:r>
-        <w:rPr>
-          <w:sz w:val="18"/>
-        </w:rPr>
-        <w:tab/>
-        <w:t xml:space="preserve">Volpe, R., “Techniques for Collision Prevention, Impact Stability, and Force Control by Space Manipulators,” </w:t>
-      </w:r>
-      <w:r>
-        <w:rPr>
-          <w:i/>
-          <w:sz w:val="18"/>
-        </w:rPr>
-        <w:t>Teleoperation and Robotics in Space</w:t>
-      </w:r>
-      <w:r>
-        <w:rPr>
-          <w:sz w:val="18"/>
-        </w:rPr>
-        <w:t>, edited by S. B. Skaar and C. F. Ruoff, Progress in Astronautics and Aeronautics, AIAA, Washington, DC, 1994, pp. 175–212.</w:t>
-      </w:r>
-    </w:p>
-    <w:p>
-      <w:pPr>
-        <w:ind w:firstLine="288"/>
-      </w:pPr>
-      <w:r>
-        <w:t>Publisher, place, and date of publication are required for all books. No state or country is required for major cities: New York, London, Moscow, etc. A differentiation must always be made between Cambridge, MA, and Cambridge, England, UK. Note that series titles are in Roman type.</w:t>
-      </w:r>
-    </w:p>
-    <w:p>
-      <w:pPr>
-        <w:rPr>
-          <w:i/>
-        </w:rPr>
-      </w:pPr>
-    </w:p>
-    <w:p>
-      <w:pPr>
-        <w:rPr>
-          <w:i/>
-        </w:rPr>
-      </w:pPr>
-      <w:r>
-        <w:rPr>
-          <w:i/>
-        </w:rPr>
-        <w:t>Proceedings</w:t>
-      </w:r>
-    </w:p>
-    <w:p>
-      <w:pPr>
-        <w:ind w:left="288" w:hanging="288"/>
-        <w:rPr>
-          <w:sz w:val="18"/>
-        </w:rPr>
-      </w:pPr>
-      <w:r>
-        <w:rPr>
-          <w:sz w:val="18"/>
-        </w:rPr>
-        <w:t>[8]</w:t>
-      </w:r>
-      <w:r>
-        <w:rPr>
-          <w:sz w:val="18"/>
-        </w:rPr>
-        <w:tab/>
-        <w:t xml:space="preserve">Thompson, C. M., “Spacecraft Thermal Control, Design, and Operation,” </w:t>
-      </w:r>
-      <w:r>
-        <w:rPr>
-          <w:i/>
-          <w:sz w:val="18"/>
-        </w:rPr>
-        <w:t>AIAA Guidance, Navigation, and Control Conference</w:t>
-      </w:r>
-      <w:r>
-        <w:rPr>
-          <w:sz w:val="18"/>
-        </w:rPr>
-        <w:t>, CP849, Vol. 1, AIAA, Washington, DC, 1989, pp. 103–115</w:t>
-      </w:r>
-    </w:p>
-    <w:p>
-      <w:pPr>
-        <w:ind w:left="288" w:hanging="288"/>
-        <w:rPr>
-          <w:sz w:val="18"/>
-        </w:rPr>
-      </w:pPr>
-      <w:r>
-        <w:rPr>
-          <w:sz w:val="18"/>
-        </w:rPr>
-        <w:t>[9]</w:t>
-      </w:r>
-      <w:r>
-        <w:rPr>
-          <w:sz w:val="18"/>
-        </w:rPr>
-        <w:tab/>
-        <w:t xml:space="preserve">Chi, Y. (ed.), </w:t>
-      </w:r>
-      <w:r>
-        <w:rPr>
-          <w:i/>
-          <w:sz w:val="18"/>
-        </w:rPr>
-        <w:t>Fluid Mechanics Proceedings</w:t>
-      </w:r>
-      <w:r>
-        <w:rPr>
-          <w:sz w:val="18"/>
-        </w:rPr>
-        <w:t>, NASA SP-255, 1993.</w:t>
-      </w:r>
-    </w:p>
-    <w:p>
-      <w:pPr>
-        <w:ind w:left="288" w:hanging="288"/>
-        <w:rPr>
-          <w:sz w:val="18"/>
-        </w:rPr>
-      </w:pPr>
-      <w:r>
-        <w:rPr>
-          <w:sz w:val="18"/>
-        </w:rPr>
-        <w:t xml:space="preserve">[10] Morris, J. D., “Convective Heat Transfer in Radially Rotating Ducts,” </w:t>
-      </w:r>
-      <w:r>
-        <w:rPr>
-          <w:i/>
-          <w:sz w:val="18"/>
-        </w:rPr>
-        <w:t>Proceedings of the Annual Heat Transfer Conference</w:t>
-      </w:r>
-      <w:r>
-        <w:rPr>
-          <w:sz w:val="18"/>
-        </w:rPr>
-        <w:t>, edited by B. Corbell, Vol. 1, Inst. of Mechanical Engineering, New York, 1992, pp. 227–234.</w:t>
-      </w:r>
-    </w:p>
-    <w:p>
-      <w:pPr>
-        <w:rPr>
-          <w:i/>
-        </w:rPr>
-      </w:pPr>
-    </w:p>
-    <w:p>
-      <w:pPr>
-        <w:rPr>
-          <w:i/>
-        </w:rPr>
-      </w:pPr>
-    </w:p>
-    <w:p>
-      <w:r>
-        <w:rPr>
-          <w:i/>
-        </w:rPr>
-        <w:t>Reports, Theses, and Individual Papers</w:t>
-      </w:r>
-    </w:p>
-    <w:p>
-      <w:pPr>
-        <w:rPr>
-          <w:sz w:val="18"/>
-        </w:rPr>
-      </w:pPr>
-      <w:r>
-        <w:rPr>
-          <w:sz w:val="18"/>
-        </w:rPr>
-        <w:t>[11]  Chapman, G. T., and Tobak, M., “Nonlinear Problems in Flight Dynamics,” NASA TM-85940, 1984.</w:t>
-      </w:r>
-    </w:p>
-    <w:p>
-      <w:pPr>
-        <w:ind w:left="450" w:hanging="450"/>
-        <w:rPr>
-          <w:sz w:val="18"/>
-        </w:rPr>
-      </w:pPr>
-      <w:r>
-        <w:rPr>
-          <w:sz w:val="18"/>
-        </w:rPr>
-        <w:t>[12]  Brandis, A. M., Johnston, C. O., and Cruden, B. A., “Nonequilibrium Radiation for Earth Entry,” AIAA Paper 2016-3690, June 2016.</w:t>
-      </w:r>
-    </w:p>
-    <w:p>
-      <w:pPr>
-        <w:ind w:left="432" w:hanging="432"/>
-        <w:rPr>
-          <w:sz w:val="18"/>
-        </w:rPr>
-      </w:pPr>
-      <w:r>
-        <w:rPr>
-          <w:sz w:val="18"/>
-        </w:rPr>
-        <w:t xml:space="preserve">[13] Steger, J. L., Jr., </w:t>
-      </w:r>
-      <w:proofErr w:type="spellStart"/>
-      <w:r>
-        <w:rPr>
-          <w:sz w:val="18"/>
-        </w:rPr>
-        <w:t>Nietubicz</w:t>
-      </w:r>
-      <w:proofErr w:type="spellEnd"/>
-      <w:r>
-        <w:rPr>
-          <w:sz w:val="18"/>
-        </w:rPr>
-        <w:t xml:space="preserve">, C. J., and </w:t>
-      </w:r>
-      <w:proofErr w:type="spellStart"/>
-      <w:r>
-        <w:rPr>
-          <w:sz w:val="18"/>
-        </w:rPr>
-        <w:t>Heavey</w:t>
-      </w:r>
-      <w:proofErr w:type="spellEnd"/>
-      <w:r>
-        <w:rPr>
-          <w:sz w:val="18"/>
-        </w:rPr>
-        <w:t>, J. E., “A General Curvilinear Grid Generation Program for Projectile Configurations,” U.S. Army Ballistic Research Lab., Rept. ARBRL-MR03142, Aberdeen Proving Ground, MD, Oct. 1981.</w:t>
-      </w:r>
-    </w:p>
-    <w:p>
-      <w:pPr>
-        <w:ind w:left="432" w:hanging="432"/>
-        <w:rPr>
-          <w:sz w:val="18"/>
-        </w:rPr>
-      </w:pPr>
-      <w:r>
-        <w:rPr>
-          <w:sz w:val="18"/>
-        </w:rPr>
-        <w:t>[14] Tseng, K., “Nonlinear Green’s Function Method for Transonic Potential Flow,” Ph.D. Dissertation, Aeronautics and Astronautics Dept., Boston Univ., Cambridge, MA, 1983.</w:t>
-      </w:r>
-    </w:p>
-    <w:p>
-      <w:pPr>
-        <w:ind w:firstLine="288"/>
-      </w:pPr>
-      <w:r>
-        <w:t xml:space="preserve">Government agency reports do not require locations. For reports such as NASA TM-85940, neither insert nor delete dashes; leave them as provided. Place of publication </w:t>
-      </w:r>
-      <w:r>
-        <w:rPr>
-          <w:i/>
-        </w:rPr>
-        <w:t>should</w:t>
-      </w:r>
-      <w:r>
-        <w:t xml:space="preserve"> be given, although it is not mandatory, for military and company reports. Always include a city and state for universities. Papers need only the name of the sponsor; neither the sponsor’s location nor the conference name and location is required. </w:t>
-      </w:r>
-      <w:r>
-        <w:rPr>
-          <w:i/>
-        </w:rPr>
-        <w:t>Do not confuse proceedings references with conference papers</w:t>
-      </w:r>
-      <w:r>
-        <w:t>.</w:t>
-      </w:r>
-    </w:p>
-    <w:p>
-      <w:pPr>
-        <w:rPr>
-          <w:sz w:val="18"/>
-        </w:rPr>
-      </w:pPr>
-    </w:p>
-    <w:p>
-      <w:r>
-        <w:rPr>
-          <w:i/>
-        </w:rPr>
-        <w:t>Electronic Publications</w:t>
-      </w:r>
-    </w:p>
-    <w:p>
-      <w:pPr>
-        <w:ind w:firstLine="288"/>
-        <w:rPr>
-          <w:sz w:val="18"/>
-        </w:rPr>
-      </w:pPr>
-      <w:r>
-        <w:t xml:space="preserve">Regularly issued electronic journals and other publications are permitted as references. Include the </w:t>
-      </w:r>
-      <w:r>
-        <w:t>DOI</w:t>
-      </w:r>
-      <w:del w:id="0" w:author="Michele Dominiak" w:date="2019-02-20T15:06:00Z">
-        <w:r>
-          <w:delText>doi</w:delText>
-        </w:r>
-      </w:del>
-      <w:r>
-        <w:t xml:space="preserve"> if provided; otherwise provide the full URL. Archived data sets also may be referenced as long as the material is openly </w:t>
-      </w:r>
-      <w:r>
-        <w:t>accessible,</w:t>
-      </w:r>
-      <w:r>
-        <w:t xml:space="preserve"> and the repository is committed to archiving the data indefinitely. References to electronic data available only from personal websites or commercial, academic, or government ones where there is no commitment to archiving the data are not permitted in the reference list.</w:t>
-      </w:r>
-    </w:p>
-    <w:p>
-      <w:pPr>
-        <w:ind w:left="432" w:hanging="432"/>
-        <w:rPr>
-          <w:sz w:val="18"/>
-        </w:rPr>
-      </w:pPr>
-      <w:r>
-        <w:rPr>
-          <w:sz w:val="18"/>
-        </w:rPr>
-        <w:t xml:space="preserve"> </w:t>
-      </w:r>
-      <w:r>
-        <w:rPr>
-          <w:sz w:val="18"/>
-        </w:rPr>
-        <w:t xml:space="preserve">[15] Atkins, C. P., and </w:t>
-      </w:r>
-      <w:proofErr w:type="spellStart"/>
-      <w:r>
-        <w:rPr>
-          <w:sz w:val="18"/>
-        </w:rPr>
-        <w:t>Scantelbury</w:t>
-      </w:r>
-      <w:proofErr w:type="spellEnd"/>
-      <w:r>
-        <w:rPr>
-          <w:sz w:val="18"/>
-        </w:rPr>
-        <w:t xml:space="preserve">, J. D., “The Activity Coefficient of Sodium Chloride in a Simulated Pore Solution Environment,” </w:t>
-      </w:r>
-      <w:r>
-        <w:rPr>
-          <w:i/>
-          <w:sz w:val="18"/>
-        </w:rPr>
-        <w:t>Journal of Corrosion Science and Engineering</w:t>
-      </w:r>
-      <w:r>
-        <w:rPr>
-          <w:sz w:val="18"/>
-        </w:rPr>
-        <w:t xml:space="preserve"> [online journal], Vol. 1, No. 1, Paper 2, URL: </w:t>
-      </w:r>
-      <w:hyperlink r:id="rId11" w:history="1">
-        <w:r>
-          <w:rPr>
-            <w:u w:val="single"/>
-          </w:rPr>
-          <w:t>http://www.cp/umist.ac.uk/JCSE/vol1/vol1.html</w:t>
-        </w:r>
-      </w:hyperlink>
-      <w:r>
-        <w:rPr>
-          <w:sz w:val="18"/>
-        </w:rPr>
-        <w:t xml:space="preserve"> [retrieved 13 April 1998].</w:t>
-      </w:r>
-    </w:p>
-    <w:p>
-      <w:pPr>
-        <w:ind w:left="432" w:hanging="432"/>
-        <w:rPr>
-          <w:sz w:val="18"/>
-        </w:rPr>
-      </w:pPr>
-      <w:r>
-        <w:rPr>
-          <w:sz w:val="18"/>
-        </w:rPr>
-        <w:t>[16] Vickers, A., “10-110 mm/</w:t>
-      </w:r>
-      <w:proofErr w:type="spellStart"/>
-      <w:r>
-        <w:rPr>
-          <w:sz w:val="18"/>
-        </w:rPr>
-        <w:t>hr</w:t>
-      </w:r>
-      <w:proofErr w:type="spellEnd"/>
-      <w:r>
-        <w:rPr>
-          <w:sz w:val="18"/>
-        </w:rPr>
-        <w:t xml:space="preserve"> Hypodermic Gravity Design A,” </w:t>
-      </w:r>
-      <w:r>
-        <w:rPr>
-          <w:i/>
-          <w:sz w:val="18"/>
-        </w:rPr>
-        <w:t>Rainfall Simulation Database</w:t>
-      </w:r>
-      <w:r>
-        <w:rPr>
-          <w:sz w:val="18"/>
-        </w:rPr>
-        <w:t xml:space="preserve"> [online database], URL: </w:t>
+      </w:pPr>
+      <w:r>
+        <w:t xml:space="preserve">[3] </w:t>
       </w:r>
       <w:hyperlink r:id="rId12" w:history="1">
         <w:r>
           <w:rPr>
-            <w:u w:val="single"/>
+            <w:rStyle w:val="Hyperlink"/>
           </w:rPr>
-          <w:t>http://www.geog.le.ac.uk/bgrg/lab.htm</w:t>
+          <w:t>Geomagnetism | National Centers for Environmental Information (NCEI) (noaa.gov)</w:t>
         </w:r>
       </w:hyperlink>
-      <w:r>
-        <w:rPr>
-          <w:sz w:val="18"/>
-        </w:rPr>
-        <w:t xml:space="preserve"> [retrieved 15 March 2006].</w:t>
-      </w:r>
-    </w:p>
-    <w:p>
-      <w:pPr>
-        <w:ind w:firstLine="288"/>
-      </w:pPr>
-      <w:r>
-        <w:t>Break website addresses after punctuation, and do not hyphenate at line breaks.</w:t>
-      </w:r>
-    </w:p>
-    <w:p>
-      <w:pPr>
-        <w:spacing w:before="240"/>
-      </w:pPr>
-      <w:r>
-        <w:rPr>
-          <w:i/>
-        </w:rPr>
-        <w:t>Computer Software</w:t>
-      </w:r>
-    </w:p>
-    <w:p>
-      <w:pPr>
-        <w:rPr>
-          <w:sz w:val="18"/>
-        </w:rPr>
-      </w:pPr>
-      <w:r>
-        <w:rPr>
-          <w:sz w:val="18"/>
-        </w:rPr>
-        <w:t>[17] TAPP, Thermochemical and Physical Properties, Software Package, Ver. 1.0, E. S. Microware, Hamilton, OH, 1992.</w:t>
-      </w:r>
-    </w:p>
-    <w:p>
-      <w:pPr>
-        <w:ind w:firstLine="288"/>
-        <w:rPr>
-          <w:sz w:val="18"/>
-        </w:rPr>
-      </w:pPr>
-      <w:r>
-        <w:t>Include a version number and the company name and location of software packages.</w:t>
-      </w:r>
-    </w:p>
-    <w:p>
-      <w:pPr>
-        <w:spacing w:before="240"/>
-      </w:pPr>
-      <w:r>
-        <w:rPr>
-          <w:i/>
-        </w:rPr>
-        <w:t>Patents</w:t>
-      </w:r>
-    </w:p>
-    <w:p>
-      <w:pPr>
-        <w:ind w:firstLine="288"/>
-      </w:pPr>
-      <w:r>
-        <w:t>Patents appear infrequently. Be sure to include the patent number and date.</w:t>
-      </w:r>
-    </w:p>
-    <w:p>
-      <w:pPr>
-        <w:ind w:left="432" w:hanging="432"/>
-        <w:rPr>
-          <w:sz w:val="18"/>
-        </w:rPr>
-      </w:pPr>
-      <w:r>
-        <w:rPr>
-          <w:sz w:val="18"/>
-        </w:rPr>
-        <w:t xml:space="preserve">[18] Scherrer, R., </w:t>
-      </w:r>
-      <w:proofErr w:type="spellStart"/>
-      <w:r>
-        <w:rPr>
-          <w:sz w:val="18"/>
-        </w:rPr>
-        <w:t>Overholster</w:t>
-      </w:r>
-      <w:proofErr w:type="spellEnd"/>
-      <w:r>
-        <w:rPr>
-          <w:sz w:val="18"/>
-        </w:rPr>
-        <w:t>, D., and Watson, K., Lockheed Corp., Burbank, CA, U.S. Patent Application for a “Vehicle,” Docket No. P-01-1532, filed 11 Feb. 1979.</w:t>
-      </w:r>
-    </w:p>
-    <w:p>
-      <w:pPr>
-        <w:spacing w:before="240"/>
-        <w:rPr>
-          <w:i/>
-        </w:rPr>
-      </w:pPr>
-      <w:r>
-        <w:rPr>
-          <w:i/>
-        </w:rPr>
-        <w:lastRenderedPageBreak/>
-        <w:t>Private Communications and Websites</w:t>
-      </w:r>
-    </w:p>
-    <w:p>
-      <w:pPr>
-        <w:ind w:firstLine="288"/>
-      </w:pPr>
-      <w:r>
-        <w:t>References to private communications and personal website addresses are not permitted. They may, however, be incorporated into the main text of a manuscript or may appear in footnotes.</w:t>
-      </w:r>
-    </w:p>
-    <w:p>
-      <w:pPr>
-        <w:spacing w:before="240"/>
-        <w:rPr>
-          <w:i/>
-        </w:rPr>
-      </w:pPr>
-      <w:r>
-        <w:rPr>
-          <w:i/>
-        </w:rPr>
-        <w:t>Unpublished Papers and Books</w:t>
-      </w:r>
-    </w:p>
-    <w:p>
-      <w:pPr>
-        <w:ind w:firstLine="288"/>
-        <w:rPr>
-          <w:sz w:val="18"/>
-        </w:rPr>
-      </w:pPr>
-      <w:r>
-        <w:t>Unpublished works can be used as references as long as they are being considered for publication or can be located by the reader (such as papers that are part of an archival collection). If a journal paper or a book is being considered for publication, choose the format that reflects the status of the work (depending upon whether it has been accepted for publication):</w:t>
-      </w:r>
-    </w:p>
-    <w:p>
-      <w:pPr>
-        <w:rPr>
-          <w:sz w:val="18"/>
-        </w:rPr>
-      </w:pPr>
-      <w:r>
-        <w:rPr>
-          <w:sz w:val="18"/>
-        </w:rPr>
-        <w:t xml:space="preserve">[19] Doe, J., “Title of Paper,” </w:t>
-      </w:r>
-      <w:r>
-        <w:rPr>
-          <w:i/>
-          <w:sz w:val="18"/>
-        </w:rPr>
-        <w:t>Name of Journal</w:t>
-      </w:r>
-      <w:r>
-        <w:rPr>
-          <w:sz w:val="18"/>
-        </w:rPr>
-        <w:t xml:space="preserve"> (to be published).</w:t>
-      </w:r>
-    </w:p>
-    <w:p>
-      <w:pPr>
-        <w:rPr>
-          <w:sz w:val="18"/>
-        </w:rPr>
-      </w:pPr>
-      <w:r>
-        <w:rPr>
-          <w:sz w:val="18"/>
-        </w:rPr>
-        <w:t xml:space="preserve">[20] Doe, J., “Title of Chapter,” </w:t>
-      </w:r>
-      <w:r>
-        <w:rPr>
-          <w:i/>
-          <w:sz w:val="18"/>
-        </w:rPr>
-        <w:t>Name of Book</w:t>
-      </w:r>
-      <w:r>
-        <w:rPr>
-          <w:sz w:val="18"/>
-        </w:rPr>
-        <w:t>, edited by…, Publisher’s name and location (to be published).</w:t>
-      </w:r>
-    </w:p>
-    <w:p>
-      <w:pPr>
-        <w:rPr>
-          <w:sz w:val="18"/>
-        </w:rPr>
-      </w:pPr>
-      <w:r>
-        <w:rPr>
-          <w:sz w:val="18"/>
-        </w:rPr>
-        <w:t>[21] Doe, J., “Title of Work,” Name of Archive, Univ. (or organization), City, State, Year (unpublished).</w:t>
-      </w:r>
-    </w:p>
-    <w:p>
-      <w:r>
-        <w:t xml:space="preserve">Unpublished works in an archive </w:t>
-      </w:r>
-      <w:r>
-        <w:rPr>
-          <w:i/>
-        </w:rPr>
-        <w:t>must</w:t>
-      </w:r>
-      <w:r>
-        <w:t xml:space="preserve"> include the name of the archive and the name and location of the university or other organization where the archive is held. Also include any cataloging information that may be provided.</w:t>
-      </w:r>
     </w:p>
     <w:sectPr>
       <w:footerReference w:type="even" r:id="rId13"/>
@@ -4894,14 +4073,6 @@
     <w:abstractNumId w:val="19"/>
   </w:num>
 </w:numbering>
-</file>
-
-<file path=word/people.xml><?xml version="1.0" encoding="utf-8"?>
-<w15:people xmlns:wpc="http://schemas.microsoft.com/office/word/2010/wordprocessingCanvas" xmlns:cx="http://schemas.microsoft.com/office/drawing/2014/chartex" xmlns:cx1="http://schemas.microsoft.com/office/drawing/2015/9/8/chartex" xmlns:cx2="http://schemas.microsoft.com/office/drawing/2015/10/21/chartex" xmlns:cx3="http://schemas.microsoft.com/office/drawing/2016/5/9/chartex" xmlns:cx4="http://schemas.microsoft.com/office/drawing/2016/5/10/chartex" xmlns:cx5="http://schemas.microsoft.com/office/drawing/2016/5/11/chartex" xmlns:cx6="http://schemas.microsoft.com/office/drawing/2016/5/12/chartex" xmlns:cx7="http://schemas.microsoft.com/office/drawing/2016/5/13/chartex" xmlns:cx8="http://schemas.microsoft.com/office/drawing/2016/5/14/chartex" xmlns:mc="http://schemas.openxmlformats.org/markup-compatibility/2006" xmlns:aink="http://schemas.microsoft.com/office/drawing/2016/ink" xmlns:am3d="http://schemas.microsoft.com/office/drawing/2017/model3d" xmlns:o="urn:schemas-microsoft-com:office:office" xmlns:oel="http://schemas.microsoft.com/office/2019/extlst" xmlns:r="http://schemas.openxmlformats.org/officeDocument/2006/relationships" xmlns:m="http://schemas.openxmlformats.org/officeDocument/2006/math" xmlns:v="urn:schemas-microsoft-com:vml" xmlns:wp14="http://schemas.microsoft.com/office/word/2010/wordprocessingDrawing" xmlns:wp="http://schemas.openxmlformats.org/drawingml/2006/wordprocessingDrawing" xmlns:w10="urn:schemas-microsoft-com:office:word" xmlns:w="http://schemas.openxmlformats.org/wordprocessingml/2006/main" xmlns:w14="http://schemas.microsoft.com/office/word/2010/wordml" xmlns:w15="http://schemas.microsoft.com/office/word/2012/wordml" xmlns:w16cex="http://schemas.microsoft.com/office/word/2018/wordml/cex" xmlns:w16cid="http://schemas.microsoft.com/office/word/2016/wordml/cid" xmlns:w16="http://schemas.microsoft.com/office/word/2018/wordml" xmlns:w16sdtdh="http://schemas.microsoft.com/office/word/2020/wordml/sdtdatahash" xmlns:w16se="http://schemas.microsoft.com/office/word/2015/wordml/symex" xmlns:wpg="http://schemas.microsoft.com/office/word/2010/wordprocessingGroup" xmlns:wpi="http://schemas.microsoft.com/office/word/2010/wordprocessingInk" xmlns:wne="http://schemas.microsoft.com/office/word/2006/wordml" xmlns:wps="http://schemas.microsoft.com/office/word/2010/wordprocessingShape" mc:Ignorable="w14 w15 w16se w16cid w16 w16cex w16sdtdh wp14">
-  <w15:person w15:author="Michele Dominiak">
-    <w15:presenceInfo w15:providerId="AD" w15:userId="S::micheled@aiaa.org::ced303d0-602f-42b3-b5b6-1ec211dac970"/>
-  </w15:person>
-</w15:people>
 </file>
 
 <file path=word/styles.xml><?xml version="1.0" encoding="utf-8"?>

</xml_diff>